<commit_message>
WIP Goes to 17 autoblock full-screen
</commit_message>
<xml_diff>
--- a/public/download/format-input-soal-doc-2.docx
+++ b/public/download/format-input-soal-doc-2.docx
@@ -1,6 +1,6 @@
 
 <file path=word/document.xml><?xml version="1.0" encoding="utf-8"?>
-<w:document xmlns:wpc="http://schemas.microsoft.com/office/word/2010/wordprocessingCanvas" xmlns:mc="http://schemas.openxmlformats.org/markup-compatibility/2006" xmlns:o="urn:schemas-microsoft-com:office:office" xmlns:r="http://schemas.openxmlformats.org/officeDocument/2006/relationships" xmlns:m="http://schemas.openxmlformats.org/officeDocument/2006/math" xmlns:v="urn:schemas-microsoft-com:vml" xmlns:wp14="http://schemas.microsoft.com/office/word/2010/wordprocessingDrawing" xmlns:wp="http://schemas.openxmlformats.org/drawingml/2006/wordprocessingDrawing" xmlns:w10="urn:schemas-microsoft-com:office:word" xmlns:w="http://schemas.openxmlformats.org/wordprocessingml/2006/main" xmlns:w14="http://schemas.microsoft.com/office/word/2010/wordml" xmlns:w15="http://schemas.microsoft.com/office/word/2012/wordml" xmlns:wpg="http://schemas.microsoft.com/office/word/2010/wordprocessingGroup" xmlns:wpi="http://schemas.microsoft.com/office/word/2010/wordprocessingInk" xmlns:wne="http://schemas.microsoft.com/office/word/2006/wordml" xmlns:wps="http://schemas.microsoft.com/office/word/2010/wordprocessingShape" mc:Ignorable="w14 w15 wp14">
+<w:document xmlns:wpc="http://schemas.microsoft.com/office/word/2010/wordprocessingCanvas" xmlns:cx="http://schemas.microsoft.com/office/drawing/2014/chartex" xmlns:cx1="http://schemas.microsoft.com/office/drawing/2015/9/8/chartex" xmlns:cx2="http://schemas.microsoft.com/office/drawing/2015/10/21/chartex" xmlns:cx3="http://schemas.microsoft.com/office/drawing/2016/5/9/chartex" xmlns:cx4="http://schemas.microsoft.com/office/drawing/2016/5/10/chartex" xmlns:cx5="http://schemas.microsoft.com/office/drawing/2016/5/11/chartex" xmlns:cx6="http://schemas.microsoft.com/office/drawing/2016/5/12/chartex" xmlns:cx7="http://schemas.microsoft.com/office/drawing/2016/5/13/chartex" xmlns:cx8="http://schemas.microsoft.com/office/drawing/2016/5/14/chartex" xmlns:mc="http://schemas.openxmlformats.org/markup-compatibility/2006" xmlns:aink="http://schemas.microsoft.com/office/drawing/2016/ink" xmlns:am3d="http://schemas.microsoft.com/office/drawing/2017/model3d" xmlns:o="urn:schemas-microsoft-com:office:office" xmlns:oel="http://schemas.microsoft.com/office/2019/extlst" xmlns:r="http://schemas.openxmlformats.org/officeDocument/2006/relationships" xmlns:m="http://schemas.openxmlformats.org/officeDocument/2006/math" xmlns:v="urn:schemas-microsoft-com:vml" xmlns:wp14="http://schemas.microsoft.com/office/word/2010/wordprocessingDrawing" xmlns:wp="http://schemas.openxmlformats.org/drawingml/2006/wordprocessingDrawing" xmlns:w10="urn:schemas-microsoft-com:office:word" xmlns:w="http://schemas.openxmlformats.org/wordprocessingml/2006/main" xmlns:w14="http://schemas.microsoft.com/office/word/2010/wordml" xmlns:w15="http://schemas.microsoft.com/office/word/2012/wordml" xmlns:w16cex="http://schemas.microsoft.com/office/word/2018/wordml/cex" xmlns:w16cid="http://schemas.microsoft.com/office/word/2016/wordml/cid" xmlns:w16="http://schemas.microsoft.com/office/word/2018/wordml" xmlns:w16du="http://schemas.microsoft.com/office/word/2023/wordml/word16du" xmlns:w16sdtdh="http://schemas.microsoft.com/office/word/2020/wordml/sdtdatahash" xmlns:w16se="http://schemas.microsoft.com/office/word/2015/wordml/symex" xmlns:wpg="http://schemas.microsoft.com/office/word/2010/wordprocessingGroup" xmlns:wpi="http://schemas.microsoft.com/office/word/2010/wordprocessingInk" xmlns:wne="http://schemas.microsoft.com/office/word/2006/wordml" xmlns:wps="http://schemas.microsoft.com/office/word/2010/wordprocessingShape" mc:Ignorable="w14 w15 w16se w16cid w16 w16cex w16sdtdh wp14">
   <w:body>
     <w:tbl>
       <w:tblPr>
@@ -98,13 +98,8 @@
             <w:tcW w:w="8905" w:type="dxa"/>
           </w:tcPr>
           <w:p>
-            <w:proofErr w:type="spellStart"/>
-            <w:r>
-              <w:t>Saya</w:t>
-            </w:r>
-            <w:proofErr w:type="spellEnd"/>
-            <w:r>
-              <w:t xml:space="preserve"> </w:t>
+            <w:r>
+              <w:t xml:space="preserve">Saya </w:t>
             </w:r>
             <w:proofErr w:type="spellStart"/>
             <w:r>
@@ -128,15 +123,7 @@
             </w:r>
             <w:proofErr w:type="spellEnd"/>
             <w:r>
-              <w:t xml:space="preserve"> </w:t>
-            </w:r>
-            <w:proofErr w:type="spellStart"/>
-            <w:r>
-              <w:t>Anda</w:t>
-            </w:r>
-            <w:proofErr w:type="spellEnd"/>
-            <w:r>
-              <w:t xml:space="preserve"> yang </w:t>
+              <w:t xml:space="preserve"> Anda yang </w:t>
             </w:r>
             <w:proofErr w:type="spellStart"/>
             <w:r>
@@ -251,13 +238,8 @@
             <w:tcW w:w="8905" w:type="dxa"/>
           </w:tcPr>
           <w:p>
-            <w:proofErr w:type="spellStart"/>
-            <w:r>
-              <w:t>Saya</w:t>
-            </w:r>
-            <w:proofErr w:type="spellEnd"/>
-            <w:r>
-              <w:t xml:space="preserve"> </w:t>
+            <w:r>
+              <w:t xml:space="preserve">Saya </w:t>
             </w:r>
             <w:proofErr w:type="spellStart"/>
             <w:r>
@@ -334,13 +316,8 @@
             <w:tcW w:w="8905" w:type="dxa"/>
           </w:tcPr>
           <w:p>
-            <w:proofErr w:type="spellStart"/>
-            <w:r>
-              <w:t>Wah</w:t>
-            </w:r>
-            <w:proofErr w:type="spellEnd"/>
-            <w:r>
-              <w:t xml:space="preserve">, </w:t>
+            <w:r>
+              <w:t xml:space="preserve">Wah, </w:t>
             </w:r>
             <w:proofErr w:type="spellStart"/>
             <w:r>
@@ -393,13 +370,8 @@
             <w:tcW w:w="8905" w:type="dxa"/>
           </w:tcPr>
           <w:p>
-            <w:proofErr w:type="spellStart"/>
-            <w:r>
-              <w:t>Saya</w:t>
-            </w:r>
-            <w:proofErr w:type="spellEnd"/>
-            <w:r>
-              <w:t xml:space="preserve"> </w:t>
+            <w:r>
+              <w:t xml:space="preserve">Saya </w:t>
             </w:r>
             <w:proofErr w:type="spellStart"/>
             <w:r>
@@ -423,15 +395,7 @@
             </w:r>
             <w:proofErr w:type="spellEnd"/>
             <w:r>
-              <w:t xml:space="preserve"> </w:t>
-            </w:r>
-            <w:proofErr w:type="spellStart"/>
-            <w:r>
-              <w:t>Bapak</w:t>
-            </w:r>
-            <w:proofErr w:type="spellEnd"/>
-            <w:r>
-              <w:t xml:space="preserve"> </w:t>
+              <w:t xml:space="preserve"> Bapak </w:t>
             </w:r>
             <w:proofErr w:type="spellStart"/>
             <w:r>
@@ -851,7 +815,6 @@
           </w:tcPr>
           <w:p>
             <w:r>
-              <w:lastRenderedPageBreak/>
               <w:t>B</w:t>
             </w:r>
           </w:p>
@@ -1326,7 +1289,6 @@
           </w:tcPr>
           <w:p>
             <w:r>
-              <w:lastRenderedPageBreak/>
               <w:t>5</w:t>
             </w:r>
           </w:p>
@@ -1422,15 +1384,7 @@
             </w:r>
             <w:proofErr w:type="spellEnd"/>
             <w:r>
-              <w:t xml:space="preserve"> </w:t>
-            </w:r>
-            <w:proofErr w:type="spellStart"/>
-            <w:r>
-              <w:t>dan</w:t>
-            </w:r>
-            <w:proofErr w:type="spellEnd"/>
-            <w:r>
-              <w:t xml:space="preserve"> 20% </w:t>
+              <w:t xml:space="preserve"> dan 20% </w:t>
             </w:r>
             <w:proofErr w:type="spellStart"/>
             <w:r>
@@ -1462,15 +1416,7 @@
             </w:r>
             <w:proofErr w:type="spellEnd"/>
             <w:r>
-              <w:t xml:space="preserve"> batik. </w:t>
-            </w:r>
-            <w:proofErr w:type="spellStart"/>
-            <w:r>
-              <w:t>Jika</w:t>
-            </w:r>
-            <w:proofErr w:type="spellEnd"/>
-            <w:r>
-              <w:t xml:space="preserve"> </w:t>
+              <w:t xml:space="preserve"> batik. Jika </w:t>
             </w:r>
             <w:proofErr w:type="spellStart"/>
             <w:r>
@@ -1629,10 +1575,1168 @@
         </w:tc>
       </w:tr>
     </w:tbl>
-    <w:p>
-      <w:bookmarkStart w:id="0" w:name="_GoBack"/>
-      <w:bookmarkEnd w:id="0"/>
-    </w:p>
+    <w:p/>
+    <w:tbl>
+      <w:tblPr>
+        <w:tblStyle w:val="TableGrid"/>
+        <w:tblW w:w="0" w:type="auto"/>
+        <w:tblLook w:val="04A0" w:firstRow="1" w:lastRow="0" w:firstColumn="1" w:lastColumn="0" w:noHBand="0" w:noVBand="1"/>
+      </w:tblPr>
+      <w:tblGrid>
+        <w:gridCol w:w="445"/>
+        <w:gridCol w:w="8905"/>
+      </w:tblGrid>
+      <w:tr>
+        <w:tc>
+          <w:tcPr>
+            <w:tcW w:w="445" w:type="dxa"/>
+          </w:tcPr>
+          <w:p>
+            <w:r>
+              <w:t>6</w:t>
+            </w:r>
+          </w:p>
+        </w:tc>
+        <w:tc>
+          <w:tcPr>
+            <w:tcW w:w="8905" w:type="dxa"/>
+          </w:tcPr>
+          <w:p>
+            <w:proofErr w:type="spellStart"/>
+            <w:r>
+              <w:t>Ini</w:t>
+            </w:r>
+            <w:proofErr w:type="spellEnd"/>
+            <w:r>
+              <w:t xml:space="preserve"> </w:t>
+            </w:r>
+            <w:proofErr w:type="spellStart"/>
+            <w:r>
+              <w:t>adalah</w:t>
+            </w:r>
+            <w:proofErr w:type="spellEnd"/>
+            <w:r>
+              <w:t xml:space="preserve"> </w:t>
+            </w:r>
+            <w:proofErr w:type="spellStart"/>
+            <w:r>
+              <w:t>contoh</w:t>
+            </w:r>
+            <w:proofErr w:type="spellEnd"/>
+            <w:r>
+              <w:t xml:space="preserve"> </w:t>
+            </w:r>
+            <w:proofErr w:type="spellStart"/>
+            <w:r>
+              <w:t>soal</w:t>
+            </w:r>
+            <w:proofErr w:type="spellEnd"/>
+            <w:r>
+              <w:t xml:space="preserve"> </w:t>
+            </w:r>
+            <w:proofErr w:type="spellStart"/>
+            <w:proofErr w:type="gramStart"/>
+            <w:r>
+              <w:t>menjodohkan</w:t>
+            </w:r>
+            <w:proofErr w:type="spellEnd"/>
+            <w:r>
+              <w:t xml:space="preserve"> .</w:t>
+            </w:r>
+            <w:proofErr w:type="gramEnd"/>
+            <w:r>
+              <w:t>…</w:t>
+            </w:r>
+          </w:p>
+        </w:tc>
+      </w:tr>
+      <w:tr>
+        <w:tc>
+          <w:tcPr>
+            <w:tcW w:w="445" w:type="dxa"/>
+          </w:tcPr>
+          <w:p>
+            <w:r>
+              <w:t>1</w:t>
+            </w:r>
+          </w:p>
+        </w:tc>
+        <w:tc>
+          <w:tcPr>
+            <w:tcW w:w="8905" w:type="dxa"/>
+          </w:tcPr>
+          <w:p>
+            <w:r>
+              <w:t>SISI-KIRI 1</w:t>
+            </w:r>
+          </w:p>
+        </w:tc>
+      </w:tr>
+      <w:tr>
+        <w:tc>
+          <w:tcPr>
+            <w:tcW w:w="445" w:type="dxa"/>
+          </w:tcPr>
+          <w:p>
+            <w:r>
+              <w:t>1</w:t>
+            </w:r>
+          </w:p>
+        </w:tc>
+        <w:tc>
+          <w:tcPr>
+            <w:tcW w:w="8905" w:type="dxa"/>
+          </w:tcPr>
+          <w:p>
+            <w:r>
+              <w:t>SISI-KANAN 1</w:t>
+            </w:r>
+          </w:p>
+        </w:tc>
+      </w:tr>
+      <w:tr>
+        <w:tc>
+          <w:tcPr>
+            <w:tcW w:w="445" w:type="dxa"/>
+          </w:tcPr>
+          <w:p>
+            <w:r>
+              <w:t>2</w:t>
+            </w:r>
+          </w:p>
+        </w:tc>
+        <w:tc>
+          <w:tcPr>
+            <w:tcW w:w="8905" w:type="dxa"/>
+          </w:tcPr>
+          <w:p>
+            <w:r>
+              <w:t>SISI-KIRI 2</w:t>
+            </w:r>
+          </w:p>
+        </w:tc>
+      </w:tr>
+      <w:tr>
+        <w:tc>
+          <w:tcPr>
+            <w:tcW w:w="445" w:type="dxa"/>
+          </w:tcPr>
+          <w:p>
+            <w:r>
+              <w:t>2</w:t>
+            </w:r>
+          </w:p>
+        </w:tc>
+        <w:tc>
+          <w:tcPr>
+            <w:tcW w:w="8905" w:type="dxa"/>
+          </w:tcPr>
+          <w:p>
+            <w:r>
+              <w:t>SISI-KANAN 2</w:t>
+            </w:r>
+          </w:p>
+        </w:tc>
+      </w:tr>
+      <w:tr>
+        <w:tc>
+          <w:tcPr>
+            <w:tcW w:w="445" w:type="dxa"/>
+          </w:tcPr>
+          <w:p>
+            <w:r>
+              <w:t>3</w:t>
+            </w:r>
+          </w:p>
+        </w:tc>
+        <w:tc>
+          <w:tcPr>
+            <w:tcW w:w="8905" w:type="dxa"/>
+          </w:tcPr>
+          <w:p>
+            <w:r>
+              <w:t>SISI-KIRI 3</w:t>
+            </w:r>
+          </w:p>
+        </w:tc>
+      </w:tr>
+      <w:tr>
+        <w:tc>
+          <w:tcPr>
+            <w:tcW w:w="445" w:type="dxa"/>
+          </w:tcPr>
+          <w:p>
+            <w:r>
+              <w:t>3</w:t>
+            </w:r>
+          </w:p>
+        </w:tc>
+        <w:tc>
+          <w:tcPr>
+            <w:tcW w:w="8905" w:type="dxa"/>
+          </w:tcPr>
+          <w:p>
+            <w:r>
+              <w:t>SISI-KIRI 3</w:t>
+            </w:r>
+          </w:p>
+        </w:tc>
+      </w:tr>
+    </w:tbl>
+    <w:p/>
+    <w:tbl>
+      <w:tblPr>
+        <w:tblStyle w:val="TableGrid"/>
+        <w:tblW w:w="0" w:type="auto"/>
+        <w:tblLook w:val="04A0" w:firstRow="1" w:lastRow="0" w:firstColumn="1" w:lastColumn="0" w:noHBand="0" w:noVBand="1"/>
+      </w:tblPr>
+      <w:tblGrid>
+        <w:gridCol w:w="445"/>
+        <w:gridCol w:w="8905"/>
+      </w:tblGrid>
+      <w:tr>
+        <w:tc>
+          <w:tcPr>
+            <w:tcW w:w="445" w:type="dxa"/>
+          </w:tcPr>
+          <w:p>
+            <w:r>
+              <w:t>7</w:t>
+            </w:r>
+          </w:p>
+        </w:tc>
+        <w:tc>
+          <w:tcPr>
+            <w:tcW w:w="8905" w:type="dxa"/>
+          </w:tcPr>
+          <w:p>
+            <w:proofErr w:type="spellStart"/>
+            <w:r>
+              <w:t>Ini</w:t>
+            </w:r>
+            <w:proofErr w:type="spellEnd"/>
+            <w:r>
+              <w:t xml:space="preserve"> </w:t>
+            </w:r>
+            <w:proofErr w:type="spellStart"/>
+            <w:r>
+              <w:t>adalah</w:t>
+            </w:r>
+            <w:proofErr w:type="spellEnd"/>
+            <w:r>
+              <w:t xml:space="preserve"> </w:t>
+            </w:r>
+            <w:proofErr w:type="spellStart"/>
+            <w:r>
+              <w:t>contoh</w:t>
+            </w:r>
+            <w:proofErr w:type="spellEnd"/>
+            <w:r>
+              <w:t xml:space="preserve"> </w:t>
+            </w:r>
+            <w:proofErr w:type="spellStart"/>
+            <w:r>
+              <w:t>soal</w:t>
+            </w:r>
+            <w:proofErr w:type="spellEnd"/>
+            <w:r>
+              <w:t xml:space="preserve"> </w:t>
+            </w:r>
+            <w:proofErr w:type="spellStart"/>
+            <w:proofErr w:type="gramStart"/>
+            <w:r>
+              <w:t>mengurutkan</w:t>
+            </w:r>
+            <w:proofErr w:type="spellEnd"/>
+            <w:r>
+              <w:t xml:space="preserve"> .</w:t>
+            </w:r>
+            <w:proofErr w:type="gramEnd"/>
+            <w:r>
+              <w:t>…</w:t>
+            </w:r>
+          </w:p>
+        </w:tc>
+      </w:tr>
+      <w:tr>
+        <w:tc>
+          <w:tcPr>
+            <w:tcW w:w="445" w:type="dxa"/>
+          </w:tcPr>
+          <w:p>
+            <w:r>
+              <w:t>|</w:t>
+            </w:r>
+          </w:p>
+        </w:tc>
+        <w:tc>
+          <w:tcPr>
+            <w:tcW w:w="8905" w:type="dxa"/>
+          </w:tcPr>
+          <w:p>
+            <w:r>
+              <w:t>SATU</w:t>
+            </w:r>
+          </w:p>
+        </w:tc>
+      </w:tr>
+      <w:tr>
+        <w:tc>
+          <w:tcPr>
+            <w:tcW w:w="445" w:type="dxa"/>
+          </w:tcPr>
+          <w:p>
+            <w:r>
+              <w:t>|</w:t>
+            </w:r>
+          </w:p>
+        </w:tc>
+        <w:tc>
+          <w:tcPr>
+            <w:tcW w:w="8905" w:type="dxa"/>
+          </w:tcPr>
+          <w:p>
+            <w:r>
+              <w:t>DUA</w:t>
+            </w:r>
+          </w:p>
+        </w:tc>
+      </w:tr>
+      <w:tr>
+        <w:tc>
+          <w:tcPr>
+            <w:tcW w:w="445" w:type="dxa"/>
+          </w:tcPr>
+          <w:p>
+            <w:r>
+              <w:t>|</w:t>
+            </w:r>
+          </w:p>
+        </w:tc>
+        <w:tc>
+          <w:tcPr>
+            <w:tcW w:w="8905" w:type="dxa"/>
+          </w:tcPr>
+          <w:p>
+            <w:r>
+              <w:t>TIGA</w:t>
+            </w:r>
+          </w:p>
+        </w:tc>
+      </w:tr>
+      <w:tr>
+        <w:tc>
+          <w:tcPr>
+            <w:tcW w:w="445" w:type="dxa"/>
+          </w:tcPr>
+          <w:p>
+            <w:r>
+              <w:t>|</w:t>
+            </w:r>
+          </w:p>
+        </w:tc>
+        <w:tc>
+          <w:tcPr>
+            <w:tcW w:w="8905" w:type="dxa"/>
+          </w:tcPr>
+          <w:p>
+            <w:r>
+              <w:t>EMPAT</w:t>
+            </w:r>
+          </w:p>
+        </w:tc>
+      </w:tr>
+      <w:tr>
+        <w:tc>
+          <w:tcPr>
+            <w:tcW w:w="445" w:type="dxa"/>
+          </w:tcPr>
+          <w:p>
+            <w:r>
+              <w:t>|</w:t>
+            </w:r>
+          </w:p>
+        </w:tc>
+        <w:tc>
+          <w:tcPr>
+            <w:tcW w:w="8905" w:type="dxa"/>
+          </w:tcPr>
+          <w:p>
+            <w:r>
+              <w:t>LIMA</w:t>
+            </w:r>
+          </w:p>
+        </w:tc>
+      </w:tr>
+      <w:tr>
+        <w:tc>
+          <w:tcPr>
+            <w:tcW w:w="445" w:type="dxa"/>
+          </w:tcPr>
+          <w:p>
+            <w:r>
+              <w:t>|</w:t>
+            </w:r>
+          </w:p>
+        </w:tc>
+        <w:tc>
+          <w:tcPr>
+            <w:tcW w:w="8905" w:type="dxa"/>
+          </w:tcPr>
+          <w:p>
+            <w:r>
+              <w:t>ENAM</w:t>
+            </w:r>
+          </w:p>
+        </w:tc>
+      </w:tr>
+    </w:tbl>
+    <w:p/>
+    <w:tbl>
+      <w:tblPr>
+        <w:tblStyle w:val="TableGrid"/>
+        <w:tblW w:w="0" w:type="auto"/>
+        <w:tblLook w:val="04A0" w:firstRow="1" w:lastRow="0" w:firstColumn="1" w:lastColumn="0" w:noHBand="0" w:noVBand="1"/>
+      </w:tblPr>
+      <w:tblGrid>
+        <w:gridCol w:w="832"/>
+        <w:gridCol w:w="8518"/>
+      </w:tblGrid>
+      <w:tr>
+        <w:tc>
+          <w:tcPr>
+            <w:tcW w:w="445" w:type="dxa"/>
+          </w:tcPr>
+          <w:p>
+            <w:r>
+              <w:t>8</w:t>
+            </w:r>
+          </w:p>
+        </w:tc>
+        <w:tc>
+          <w:tcPr>
+            <w:tcW w:w="8905" w:type="dxa"/>
+          </w:tcPr>
+          <w:p>
+            <w:proofErr w:type="spellStart"/>
+            <w:r>
+              <w:t>Ini</w:t>
+            </w:r>
+            <w:proofErr w:type="spellEnd"/>
+            <w:r>
+              <w:t xml:space="preserve"> </w:t>
+            </w:r>
+            <w:proofErr w:type="spellStart"/>
+            <w:r>
+              <w:t>adalah</w:t>
+            </w:r>
+            <w:proofErr w:type="spellEnd"/>
+            <w:r>
+              <w:t xml:space="preserve"> </w:t>
+            </w:r>
+            <w:proofErr w:type="spellStart"/>
+            <w:r>
+              <w:t>contoh</w:t>
+            </w:r>
+            <w:proofErr w:type="spellEnd"/>
+            <w:r>
+              <w:t xml:space="preserve"> </w:t>
+            </w:r>
+            <w:proofErr w:type="spellStart"/>
+            <w:r>
+              <w:t>soal</w:t>
+            </w:r>
+            <w:proofErr w:type="spellEnd"/>
+            <w:r>
+              <w:t xml:space="preserve"> </w:t>
+            </w:r>
+            <w:proofErr w:type="spellStart"/>
+            <w:r>
+              <w:t>benar</w:t>
+            </w:r>
+            <w:proofErr w:type="spellEnd"/>
+            <w:r>
+              <w:t>-</w:t>
+            </w:r>
+            <w:proofErr w:type="gramStart"/>
+            <w:r>
+              <w:t>salah</w:t>
+            </w:r>
+            <w:r>
+              <w:t xml:space="preserve"> .</w:t>
+            </w:r>
+            <w:proofErr w:type="gramEnd"/>
+            <w:r>
+              <w:t>…</w:t>
+            </w:r>
+          </w:p>
+        </w:tc>
+      </w:tr>
+      <w:tr>
+        <w:tc>
+          <w:tcPr>
+            <w:tcW w:w="445" w:type="dxa"/>
+          </w:tcPr>
+          <w:p>
+            <w:r>
+              <w:t>SALAH</w:t>
+            </w:r>
+          </w:p>
+        </w:tc>
+        <w:tc>
+          <w:tcPr>
+            <w:tcW w:w="8905" w:type="dxa"/>
+          </w:tcPr>
+          <w:p>
+            <w:proofErr w:type="spellStart"/>
+            <w:r>
+              <w:t>Ini</w:t>
+            </w:r>
+            <w:proofErr w:type="spellEnd"/>
+            <w:r>
+              <w:t xml:space="preserve"> </w:t>
+            </w:r>
+            <w:proofErr w:type="spellStart"/>
+            <w:r>
+              <w:t>pernyataan</w:t>
+            </w:r>
+            <w:proofErr w:type="spellEnd"/>
+            <w:r>
+              <w:t xml:space="preserve"> </w:t>
+            </w:r>
+            <w:proofErr w:type="spellStart"/>
+            <w:r>
+              <w:t>bernilai</w:t>
+            </w:r>
+            <w:proofErr w:type="spellEnd"/>
+            <w:r>
+              <w:t xml:space="preserve"> salah</w:t>
+            </w:r>
+          </w:p>
+        </w:tc>
+      </w:tr>
+      <w:tr>
+        <w:tc>
+          <w:tcPr>
+            <w:tcW w:w="445" w:type="dxa"/>
+          </w:tcPr>
+          <w:p>
+            <w:r>
+              <w:t>SALAH</w:t>
+            </w:r>
+          </w:p>
+        </w:tc>
+        <w:tc>
+          <w:tcPr>
+            <w:tcW w:w="8905" w:type="dxa"/>
+          </w:tcPr>
+          <w:p>
+            <w:proofErr w:type="spellStart"/>
+            <w:r>
+              <w:t>Ini</w:t>
+            </w:r>
+            <w:proofErr w:type="spellEnd"/>
+            <w:r>
+              <w:t xml:space="preserve"> </w:t>
+            </w:r>
+            <w:proofErr w:type="spellStart"/>
+            <w:r>
+              <w:t>pernyataan</w:t>
+            </w:r>
+            <w:proofErr w:type="spellEnd"/>
+            <w:r>
+              <w:t xml:space="preserve"> </w:t>
+            </w:r>
+            <w:proofErr w:type="spellStart"/>
+            <w:r>
+              <w:t>bernilai</w:t>
+            </w:r>
+            <w:proofErr w:type="spellEnd"/>
+            <w:r>
+              <w:t xml:space="preserve"> salah</w:t>
+            </w:r>
+          </w:p>
+        </w:tc>
+      </w:tr>
+      <w:tr>
+        <w:tc>
+          <w:tcPr>
+            <w:tcW w:w="445" w:type="dxa"/>
+          </w:tcPr>
+          <w:p>
+            <w:r>
+              <w:t>BENAR</w:t>
+            </w:r>
+          </w:p>
+        </w:tc>
+        <w:tc>
+          <w:tcPr>
+            <w:tcW w:w="8905" w:type="dxa"/>
+          </w:tcPr>
+          <w:p>
+            <w:proofErr w:type="spellStart"/>
+            <w:r>
+              <w:t>Ini</w:t>
+            </w:r>
+            <w:proofErr w:type="spellEnd"/>
+            <w:r>
+              <w:t xml:space="preserve"> </w:t>
+            </w:r>
+            <w:proofErr w:type="spellStart"/>
+            <w:r>
+              <w:t>pernyataan</w:t>
+            </w:r>
+            <w:proofErr w:type="spellEnd"/>
+            <w:r>
+              <w:t xml:space="preserve"> </w:t>
+            </w:r>
+            <w:proofErr w:type="spellStart"/>
+            <w:r>
+              <w:t>bernilai</w:t>
+            </w:r>
+            <w:proofErr w:type="spellEnd"/>
+            <w:r>
+              <w:t xml:space="preserve"> </w:t>
+            </w:r>
+            <w:proofErr w:type="spellStart"/>
+            <w:r>
+              <w:t>benar</w:t>
+            </w:r>
+            <w:proofErr w:type="spellEnd"/>
+          </w:p>
+        </w:tc>
+      </w:tr>
+      <w:tr>
+        <w:tc>
+          <w:tcPr>
+            <w:tcW w:w="445" w:type="dxa"/>
+          </w:tcPr>
+          <w:p>
+            <w:r>
+              <w:t>BENAR</w:t>
+            </w:r>
+          </w:p>
+        </w:tc>
+        <w:tc>
+          <w:tcPr>
+            <w:tcW w:w="8905" w:type="dxa"/>
+          </w:tcPr>
+          <w:p>
+            <w:proofErr w:type="spellStart"/>
+            <w:r>
+              <w:t>Ini</w:t>
+            </w:r>
+            <w:proofErr w:type="spellEnd"/>
+            <w:r>
+              <w:t xml:space="preserve"> </w:t>
+            </w:r>
+            <w:proofErr w:type="spellStart"/>
+            <w:r>
+              <w:t>pernyataan</w:t>
+            </w:r>
+            <w:proofErr w:type="spellEnd"/>
+            <w:r>
+              <w:t xml:space="preserve"> </w:t>
+            </w:r>
+            <w:proofErr w:type="spellStart"/>
+            <w:r>
+              <w:t>bernilai</w:t>
+            </w:r>
+            <w:proofErr w:type="spellEnd"/>
+            <w:r>
+              <w:t xml:space="preserve"> </w:t>
+            </w:r>
+            <w:proofErr w:type="spellStart"/>
+            <w:r>
+              <w:t>benar</w:t>
+            </w:r>
+            <w:proofErr w:type="spellEnd"/>
+          </w:p>
+        </w:tc>
+      </w:tr>
+      <w:tr>
+        <w:tc>
+          <w:tcPr>
+            <w:tcW w:w="445" w:type="dxa"/>
+          </w:tcPr>
+          <w:p>
+            <w:r>
+              <w:t>BENAR</w:t>
+            </w:r>
+          </w:p>
+        </w:tc>
+        <w:tc>
+          <w:tcPr>
+            <w:tcW w:w="8905" w:type="dxa"/>
+          </w:tcPr>
+          <w:p>
+            <w:proofErr w:type="spellStart"/>
+            <w:r>
+              <w:t>Ini</w:t>
+            </w:r>
+            <w:proofErr w:type="spellEnd"/>
+            <w:r>
+              <w:t xml:space="preserve"> </w:t>
+            </w:r>
+            <w:proofErr w:type="spellStart"/>
+            <w:r>
+              <w:t>pernyataan</w:t>
+            </w:r>
+            <w:proofErr w:type="spellEnd"/>
+            <w:r>
+              <w:t xml:space="preserve"> </w:t>
+            </w:r>
+            <w:proofErr w:type="spellStart"/>
+            <w:r>
+              <w:t>bernilai</w:t>
+            </w:r>
+            <w:proofErr w:type="spellEnd"/>
+            <w:r>
+              <w:t xml:space="preserve"> </w:t>
+            </w:r>
+            <w:proofErr w:type="spellStart"/>
+            <w:r>
+              <w:t>benar</w:t>
+            </w:r>
+            <w:proofErr w:type="spellEnd"/>
+          </w:p>
+        </w:tc>
+      </w:tr>
+    </w:tbl>
+    <w:p/>
+    <w:tbl>
+      <w:tblPr>
+        <w:tblStyle w:val="TableGrid"/>
+        <w:tblW w:w="0" w:type="auto"/>
+        <w:tblLook w:val="04A0" w:firstRow="1" w:lastRow="0" w:firstColumn="1" w:lastColumn="0" w:noHBand="0" w:noVBand="1"/>
+      </w:tblPr>
+      <w:tblGrid>
+        <w:gridCol w:w="807"/>
+        <w:gridCol w:w="8543"/>
+      </w:tblGrid>
+      <w:tr>
+        <w:tc>
+          <w:tcPr>
+            <w:tcW w:w="831" w:type="dxa"/>
+          </w:tcPr>
+          <w:p>
+            <w:r>
+              <w:t>9</w:t>
+            </w:r>
+          </w:p>
+        </w:tc>
+        <w:tc>
+          <w:tcPr>
+            <w:tcW w:w="8905" w:type="dxa"/>
+          </w:tcPr>
+          <w:p>
+            <w:proofErr w:type="spellStart"/>
+            <w:r>
+              <w:t>Ini</w:t>
+            </w:r>
+            <w:proofErr w:type="spellEnd"/>
+            <w:r>
+              <w:t xml:space="preserve"> </w:t>
+            </w:r>
+            <w:proofErr w:type="spellStart"/>
+            <w:r>
+              <w:t>adalah</w:t>
+            </w:r>
+            <w:proofErr w:type="spellEnd"/>
+            <w:r>
+              <w:t xml:space="preserve"> </w:t>
+            </w:r>
+            <w:proofErr w:type="spellStart"/>
+            <w:r>
+              <w:t>contoh</w:t>
+            </w:r>
+            <w:proofErr w:type="spellEnd"/>
+            <w:r>
+              <w:t xml:space="preserve"> </w:t>
+            </w:r>
+            <w:proofErr w:type="spellStart"/>
+            <w:r>
+              <w:t>soal</w:t>
+            </w:r>
+            <w:proofErr w:type="spellEnd"/>
+            <w:r>
+              <w:t xml:space="preserve"> </w:t>
+            </w:r>
+            <w:proofErr w:type="spellStart"/>
+            <w:r>
+              <w:t>stuju</w:t>
+            </w:r>
+            <w:proofErr w:type="spellEnd"/>
+            <w:r>
+              <w:t xml:space="preserve"> </w:t>
+            </w:r>
+            <w:proofErr w:type="spellStart"/>
+            <w:proofErr w:type="gramStart"/>
+            <w:r>
+              <w:t>tidak</w:t>
+            </w:r>
+            <w:proofErr w:type="spellEnd"/>
+            <w:r>
+              <w:t xml:space="preserve"> .</w:t>
+            </w:r>
+            <w:proofErr w:type="gramEnd"/>
+            <w:r>
+              <w:t>…</w:t>
+            </w:r>
+          </w:p>
+        </w:tc>
+      </w:tr>
+      <w:tr>
+        <w:tc>
+          <w:tcPr>
+            <w:tcW w:w="831" w:type="dxa"/>
+          </w:tcPr>
+          <w:p>
+            <w:r>
+              <w:t>?</w:t>
+            </w:r>
+          </w:p>
+        </w:tc>
+        <w:tc>
+          <w:tcPr>
+            <w:tcW w:w="8905" w:type="dxa"/>
+          </w:tcPr>
+          <w:p>
+            <w:proofErr w:type="spellStart"/>
+            <w:r>
+              <w:t>Apakah</w:t>
+            </w:r>
+            <w:proofErr w:type="spellEnd"/>
+            <w:r>
+              <w:t xml:space="preserve"> </w:t>
+            </w:r>
+            <w:proofErr w:type="spellStart"/>
+            <w:r>
+              <w:t>kamu</w:t>
+            </w:r>
+            <w:proofErr w:type="spellEnd"/>
+            <w:r>
+              <w:t xml:space="preserve"> </w:t>
+            </w:r>
+            <w:proofErr w:type="spellStart"/>
+            <w:r>
+              <w:t>setuju</w:t>
+            </w:r>
+            <w:proofErr w:type="spellEnd"/>
+            <w:r>
+              <w:t xml:space="preserve"> </w:t>
+            </w:r>
+            <w:proofErr w:type="spellStart"/>
+            <w:r>
+              <w:t>jika</w:t>
+            </w:r>
+            <w:proofErr w:type="spellEnd"/>
+            <w:r>
+              <w:t xml:space="preserve"> Indonesia </w:t>
+            </w:r>
+            <w:proofErr w:type="spellStart"/>
+            <w:r>
+              <w:t>menghukum</w:t>
+            </w:r>
+            <w:proofErr w:type="spellEnd"/>
+            <w:r>
+              <w:t xml:space="preserve"> </w:t>
+            </w:r>
+            <w:proofErr w:type="spellStart"/>
+            <w:r>
+              <w:t>mati</w:t>
+            </w:r>
+            <w:proofErr w:type="spellEnd"/>
+            <w:r>
+              <w:t xml:space="preserve"> </w:t>
+            </w:r>
+            <w:proofErr w:type="spellStart"/>
+            <w:r>
+              <w:t>koruptor</w:t>
+            </w:r>
+            <w:proofErr w:type="spellEnd"/>
+          </w:p>
+        </w:tc>
+      </w:tr>
+      <w:tr>
+        <w:tc>
+          <w:tcPr>
+            <w:tcW w:w="831" w:type="dxa"/>
+          </w:tcPr>
+          <w:p>
+            <w:r>
+              <w:t>?</w:t>
+            </w:r>
+          </w:p>
+        </w:tc>
+        <w:tc>
+          <w:tcPr>
+            <w:tcW w:w="8905" w:type="dxa"/>
+          </w:tcPr>
+          <w:p>
+            <w:proofErr w:type="spellStart"/>
+            <w:r>
+              <w:t>Apakah</w:t>
+            </w:r>
+            <w:proofErr w:type="spellEnd"/>
+            <w:r>
+              <w:t xml:space="preserve"> </w:t>
+            </w:r>
+            <w:proofErr w:type="spellStart"/>
+            <w:r>
+              <w:t>kamu</w:t>
+            </w:r>
+            <w:proofErr w:type="spellEnd"/>
+            <w:r>
+              <w:t xml:space="preserve"> </w:t>
+            </w:r>
+            <w:proofErr w:type="spellStart"/>
+            <w:r>
+              <w:t>setuju</w:t>
+            </w:r>
+            <w:proofErr w:type="spellEnd"/>
+            <w:r>
+              <w:t xml:space="preserve"> </w:t>
+            </w:r>
+            <w:proofErr w:type="spellStart"/>
+            <w:r>
+              <w:t>jika</w:t>
+            </w:r>
+            <w:proofErr w:type="spellEnd"/>
+            <w:r>
+              <w:t xml:space="preserve"> </w:t>
+            </w:r>
+            <w:proofErr w:type="spellStart"/>
+            <w:r>
+              <w:t>koruptor</w:t>
+            </w:r>
+            <w:proofErr w:type="spellEnd"/>
+            <w:r>
+              <w:t xml:space="preserve"> </w:t>
+            </w:r>
+            <w:proofErr w:type="spellStart"/>
+            <w:r>
+              <w:t>dimiskinkan</w:t>
+            </w:r>
+            <w:proofErr w:type="spellEnd"/>
+            <w:r>
+              <w:t>?</w:t>
+            </w:r>
+          </w:p>
+        </w:tc>
+      </w:tr>
+      <w:tr>
+        <w:tc>
+          <w:tcPr>
+            <w:tcW w:w="831" w:type="dxa"/>
+          </w:tcPr>
+          <w:p>
+            <w:r>
+              <w:t>?</w:t>
+            </w:r>
+          </w:p>
+        </w:tc>
+        <w:tc>
+          <w:tcPr>
+            <w:tcW w:w="8905" w:type="dxa"/>
+          </w:tcPr>
+          <w:p>
+            <w:proofErr w:type="spellStart"/>
+            <w:r>
+              <w:t>Apakah</w:t>
+            </w:r>
+            <w:proofErr w:type="spellEnd"/>
+            <w:r>
+              <w:t xml:space="preserve"> </w:t>
+            </w:r>
+            <w:proofErr w:type="spellStart"/>
+            <w:r>
+              <w:t>kamu</w:t>
+            </w:r>
+            <w:proofErr w:type="spellEnd"/>
+            <w:r>
+              <w:t xml:space="preserve"> </w:t>
+            </w:r>
+            <w:proofErr w:type="spellStart"/>
+            <w:r>
+              <w:t>setuju</w:t>
+            </w:r>
+            <w:proofErr w:type="spellEnd"/>
+            <w:r>
+              <w:t xml:space="preserve"> </w:t>
+            </w:r>
+            <w:proofErr w:type="spellStart"/>
+            <w:r>
+              <w:t>jika</w:t>
+            </w:r>
+            <w:proofErr w:type="spellEnd"/>
+            <w:r>
+              <w:t xml:space="preserve"> plat </w:t>
+            </w:r>
+            <w:proofErr w:type="spellStart"/>
+            <w:r>
+              <w:t>nomor</w:t>
+            </w:r>
+            <w:proofErr w:type="spellEnd"/>
+            <w:r>
+              <w:t xml:space="preserve"> </w:t>
+            </w:r>
+            <w:proofErr w:type="spellStart"/>
+            <w:r>
+              <w:t>diganti</w:t>
+            </w:r>
+            <w:proofErr w:type="spellEnd"/>
+            <w:r>
+              <w:t xml:space="preserve"> </w:t>
+            </w:r>
+            <w:proofErr w:type="spellStart"/>
+            <w:r>
+              <w:t>warna</w:t>
+            </w:r>
+            <w:proofErr w:type="spellEnd"/>
+            <w:r>
+              <w:t xml:space="preserve"> </w:t>
+            </w:r>
+            <w:proofErr w:type="spellStart"/>
+            <w:r>
+              <w:t>putih</w:t>
+            </w:r>
+            <w:proofErr w:type="spellEnd"/>
+            <w:r>
+              <w:t>?</w:t>
+            </w:r>
+          </w:p>
+        </w:tc>
+      </w:tr>
+    </w:tbl>
+    <w:p/>
+    <w:tbl>
+      <w:tblPr>
+        <w:tblStyle w:val="TableGrid"/>
+        <w:tblW w:w="0" w:type="auto"/>
+        <w:tblLook w:val="04A0" w:firstRow="1" w:lastRow="0" w:firstColumn="1" w:lastColumn="0" w:noHBand="0" w:noVBand="1"/>
+      </w:tblPr>
+      <w:tblGrid>
+        <w:gridCol w:w="812"/>
+        <w:gridCol w:w="8538"/>
+      </w:tblGrid>
+      <w:tr>
+        <w:tc>
+          <w:tcPr>
+            <w:tcW w:w="831" w:type="dxa"/>
+          </w:tcPr>
+          <w:p>
+            <w:r>
+              <w:t>10</w:t>
+            </w:r>
+          </w:p>
+        </w:tc>
+        <w:tc>
+          <w:tcPr>
+            <w:tcW w:w="8905" w:type="dxa"/>
+          </w:tcPr>
+          <w:p>
+            <w:proofErr w:type="spellStart"/>
+            <w:r>
+              <w:t>Ini</w:t>
+            </w:r>
+            <w:proofErr w:type="spellEnd"/>
+            <w:r>
+              <w:t xml:space="preserve"> </w:t>
+            </w:r>
+            <w:proofErr w:type="spellStart"/>
+            <w:r>
+              <w:t>adalah</w:t>
+            </w:r>
+            <w:proofErr w:type="spellEnd"/>
+            <w:r>
+              <w:t xml:space="preserve"> </w:t>
+            </w:r>
+            <w:proofErr w:type="spellStart"/>
+            <w:r>
+              <w:t>contoh</w:t>
+            </w:r>
+            <w:proofErr w:type="spellEnd"/>
+            <w:r>
+              <w:t xml:space="preserve"> </w:t>
+            </w:r>
+            <w:proofErr w:type="spellStart"/>
+            <w:r>
+              <w:t>soal</w:t>
+            </w:r>
+            <w:proofErr w:type="spellEnd"/>
+            <w:r>
+              <w:t xml:space="preserve"> </w:t>
+            </w:r>
+            <w:proofErr w:type="spellStart"/>
+            <w:r>
+              <w:t>esay</w:t>
+            </w:r>
+            <w:proofErr w:type="spellEnd"/>
+            <w:r>
+              <w:t xml:space="preserve">, </w:t>
+            </w:r>
+            <w:proofErr w:type="spellStart"/>
+            <w:r>
+              <w:t>jelaskan</w:t>
+            </w:r>
+            <w:proofErr w:type="spellEnd"/>
+            <w:r>
+              <w:t xml:space="preserve"> </w:t>
+            </w:r>
+            <w:proofErr w:type="spellStart"/>
+            <w:r>
+              <w:t>kenapa</w:t>
+            </w:r>
+            <w:proofErr w:type="spellEnd"/>
+            <w:r>
+              <w:t xml:space="preserve"> </w:t>
+            </w:r>
+            <w:proofErr w:type="spellStart"/>
+            <w:r>
+              <w:t>warga</w:t>
+            </w:r>
+            <w:proofErr w:type="spellEnd"/>
+            <w:r>
+              <w:t xml:space="preserve"> </w:t>
+            </w:r>
+            <w:proofErr w:type="spellStart"/>
+            <w:r>
+              <w:t>bandung</w:t>
+            </w:r>
+            <w:proofErr w:type="spellEnd"/>
+            <w:r>
+              <w:t xml:space="preserve"> </w:t>
+            </w:r>
+            <w:proofErr w:type="spellStart"/>
+            <w:r>
+              <w:t>membakar</w:t>
+            </w:r>
+            <w:proofErr w:type="spellEnd"/>
+            <w:r>
+              <w:t xml:space="preserve"> </w:t>
+            </w:r>
+            <w:proofErr w:type="spellStart"/>
+            <w:r>
+              <w:t>kotanya</w:t>
+            </w:r>
+            <w:proofErr w:type="spellEnd"/>
+            <w:r>
+              <w:t xml:space="preserve"> </w:t>
+            </w:r>
+            <w:proofErr w:type="spellStart"/>
+            <w:r>
+              <w:t>sendiri</w:t>
+            </w:r>
+            <w:proofErr w:type="spellEnd"/>
+            <w:r>
+              <w:t>.…</w:t>
+            </w:r>
+          </w:p>
+        </w:tc>
+      </w:tr>
+    </w:tbl>
+    <w:p/>
     <w:sectPr>
       <w:pgSz w:w="12240" w:h="15840"/>
       <w:pgMar w:top="1440" w:right="1440" w:bottom="1440" w:left="1440" w:header="720" w:footer="720" w:gutter="0"/>
@@ -1644,7 +2748,7 @@
 </file>
 
 <file path=word/styles.xml><?xml version="1.0" encoding="utf-8"?>
-<w:styles xmlns:mc="http://schemas.openxmlformats.org/markup-compatibility/2006" xmlns:r="http://schemas.openxmlformats.org/officeDocument/2006/relationships" xmlns:w="http://schemas.openxmlformats.org/wordprocessingml/2006/main" xmlns:w14="http://schemas.microsoft.com/office/word/2010/wordml" xmlns:w15="http://schemas.microsoft.com/office/word/2012/wordml" mc:Ignorable="w14 w15">
+<w:styles xmlns:mc="http://schemas.openxmlformats.org/markup-compatibility/2006" xmlns:r="http://schemas.openxmlformats.org/officeDocument/2006/relationships" xmlns:w="http://schemas.openxmlformats.org/wordprocessingml/2006/main" xmlns:w14="http://schemas.microsoft.com/office/word/2010/wordml" xmlns:w15="http://schemas.microsoft.com/office/word/2012/wordml" xmlns:w16cex="http://schemas.microsoft.com/office/word/2018/wordml/cex" xmlns:w16cid="http://schemas.microsoft.com/office/word/2016/wordml/cid" xmlns:w16="http://schemas.microsoft.com/office/word/2018/wordml" xmlns:w16sdtdh="http://schemas.microsoft.com/office/word/2020/wordml/sdtdatahash" xmlns:w16se="http://schemas.microsoft.com/office/word/2015/wordml/symex" mc:Ignorable="w14 w15 w16se w16cid w16 w16cex w16sdtdh">
   <w:docDefaults>
     <w:rPrDefault>
       <w:rPr>
@@ -1660,7 +2764,7 @@
       </w:pPr>
     </w:pPrDefault>
   </w:docDefaults>
-  <w:latentStyles w:defLockedState="0" w:defUIPriority="99" w:defSemiHidden="0" w:defUnhideWhenUsed="0" w:defQFormat="0" w:count="371">
+  <w:latentStyles w:defLockedState="0" w:defUIPriority="99" w:defSemiHidden="0" w:defUnhideWhenUsed="0" w:defQFormat="0" w:count="376">
     <w:lsdException w:name="Normal" w:uiPriority="0" w:qFormat="1"/>
     <w:lsdException w:name="heading 1" w:uiPriority="9" w:qFormat="1"/>
     <w:lsdException w:name="heading 2" w:semiHidden="1" w:uiPriority="9" w:unhideWhenUsed="1" w:qFormat="1"/>
@@ -2032,6 +3136,11 @@
     <w:lsdException w:name="List Table 5 Dark Accent 6" w:uiPriority="50"/>
     <w:lsdException w:name="List Table 6 Colorful Accent 6" w:uiPriority="51"/>
     <w:lsdException w:name="List Table 7 Colorful Accent 6" w:uiPriority="52"/>
+    <w:lsdException w:name="Mention" w:semiHidden="1" w:unhideWhenUsed="1"/>
+    <w:lsdException w:name="Smart Hyperlink" w:semiHidden="1" w:unhideWhenUsed="1"/>
+    <w:lsdException w:name="Hashtag" w:semiHidden="1" w:unhideWhenUsed="1"/>
+    <w:lsdException w:name="Unresolved Mention" w:semiHidden="1" w:unhideWhenUsed="1"/>
+    <w:lsdException w:name="Smart Link" w:semiHidden="1" w:unhideWhenUsed="1"/>
   </w:latentStyles>
   <w:style w:type="paragraph" w:default="1" w:styleId="Normal">
     <w:name w:val="Normal"/>
@@ -2073,7 +3182,6 @@
       <w:spacing w:after="0" w:line="240" w:lineRule="auto"/>
     </w:pPr>
     <w:tblPr>
-      <w:tblInd w:w="0" w:type="dxa"/>
       <w:tblBorders>
         <w:top w:val="single" w:sz="4" w:space="0" w:color="auto"/>
         <w:left w:val="single" w:sz="4" w:space="0" w:color="auto"/>
@@ -2082,12 +3190,6 @@
         <w:insideH w:val="single" w:sz="4" w:space="0" w:color="auto"/>
         <w:insideV w:val="single" w:sz="4" w:space="0" w:color="auto"/>
       </w:tblBorders>
-      <w:tblCellMar>
-        <w:top w:w="0" w:type="dxa"/>
-        <w:left w:w="108" w:type="dxa"/>
-        <w:bottom w:w="0" w:type="dxa"/>
-        <w:right w:w="108" w:type="dxa"/>
-      </w:tblCellMar>
     </w:tblPr>
   </w:style>
 </w:styles>

</xml_diff>